<commit_message>
ot solved 3 lab
</commit_message>
<xml_diff>
--- a/lablab2/лабаномер2леванцевич.docx
+++ b/lablab2/лабаномер2леванцевич.docx
@@ -215,6 +215,13 @@
         </w:rPr>
         <w:t>2</w:t>
       </w:r>
+      <w:r>
+        <w:rPr>
+          <w:sz w:val="28"/>
+          <w:szCs w:val="28"/>
+        </w:rPr>
+        <w:t>, 3</w:t>
+      </w:r>
     </w:p>
     <w:p>
       <w:pPr>
@@ -430,21 +437,12 @@
           <w:szCs w:val="28"/>
         </w:rPr>
       </w:pPr>
-      <w:proofErr w:type="spellStart"/>
       <w:r>
         <w:rPr>
           <w:sz w:val="28"/>
           <w:szCs w:val="28"/>
         </w:rPr>
-        <w:t>Гузаев</w:t>
-      </w:r>
-      <w:proofErr w:type="spellEnd"/>
-      <w:r>
-        <w:rPr>
-          <w:sz w:val="28"/>
-          <w:szCs w:val="28"/>
-        </w:rPr>
-        <w:t xml:space="preserve"> Е.Д.</w:t>
+        <w:t>Гузаев Е.Д.</w:t>
       </w:r>
     </w:p>
     <w:p>
@@ -493,21 +491,12 @@
           <w:szCs w:val="28"/>
         </w:rPr>
       </w:pPr>
-      <w:proofErr w:type="spellStart"/>
       <w:r>
         <w:rPr>
           <w:sz w:val="28"/>
           <w:szCs w:val="28"/>
         </w:rPr>
-        <w:t>Леванцевич</w:t>
-      </w:r>
-      <w:proofErr w:type="spellEnd"/>
-      <w:r>
-        <w:rPr>
-          <w:sz w:val="28"/>
-          <w:szCs w:val="28"/>
-        </w:rPr>
-        <w:t xml:space="preserve"> В.А.</w:t>
+        <w:t>Леванцевич В.А.</w:t>
       </w:r>
     </w:p>
     <w:p>
@@ -830,7 +819,6 @@
                 <w:szCs w:val="28"/>
               </w:rPr>
             </w:pPr>
-            <w:proofErr w:type="spellStart"/>
             <w:r>
               <w:rPr>
                 <w:rFonts w:ascii="Times New Roman" w:hAnsi="Times New Roman" w:cs="Times New Roman"/>
@@ -857,7 +845,6 @@
               </w:rPr>
               <w:t>доп</w:t>
             </w:r>
-            <w:proofErr w:type="spellEnd"/>
             <w:r>
               <w:rPr>
                 <w:rFonts w:ascii="Times New Roman" w:hAnsi="Times New Roman" w:cs="Times New Roman"/>
@@ -866,7 +853,6 @@
               </w:rPr>
               <w:t>.</w:t>
             </w:r>
-            <w:proofErr w:type="spellStart"/>
             <w:r>
               <w:rPr>
                 <w:rFonts w:ascii="Times New Roman" w:hAnsi="Times New Roman" w:cs="Times New Roman"/>
@@ -876,7 +862,6 @@
               </w:rPr>
               <w:t>код</w:t>
             </w:r>
-            <w:proofErr w:type="spellEnd"/>
           </w:p>
         </w:tc>
         <w:tc>
@@ -895,7 +880,6 @@
                 <w:szCs w:val="28"/>
               </w:rPr>
             </w:pPr>
-            <w:proofErr w:type="spellStart"/>
             <w:r>
               <w:rPr>
                 <w:rFonts w:ascii="Times New Roman" w:hAnsi="Times New Roman" w:cs="Times New Roman"/>
@@ -913,7 +897,6 @@
               </w:rPr>
               <w:t>ение</w:t>
             </w:r>
-            <w:proofErr w:type="spellEnd"/>
           </w:p>
           <w:p>
             <w:pPr>
@@ -935,7 +918,6 @@
               </w:rPr>
               <w:t xml:space="preserve">обратный </w:t>
             </w:r>
-            <w:proofErr w:type="spellStart"/>
             <w:r>
               <w:rPr>
                 <w:rFonts w:ascii="Times New Roman" w:hAnsi="Times New Roman" w:cs="Times New Roman"/>
@@ -945,7 +927,6 @@
               </w:rPr>
               <w:t>код</w:t>
             </w:r>
-            <w:proofErr w:type="spellEnd"/>
           </w:p>
         </w:tc>
         <w:tc>
@@ -1395,7 +1376,6 @@
           <w:szCs w:val="28"/>
         </w:rPr>
       </w:pPr>
-      <w:proofErr w:type="gramStart"/>
       <w:r>
         <w:rPr>
           <w:rFonts w:ascii="Times New Roman" w:eastAsia="Times New Roman" w:hAnsi="Times New Roman" w:cs="Times New Roman"/>
@@ -1403,17 +1383,7 @@
           <w:szCs w:val="28"/>
           <w:lang w:eastAsia="ru-RU"/>
         </w:rPr>
-        <w:t>Данные  D</w:t>
-      </w:r>
-      <w:proofErr w:type="gramEnd"/>
-      <w:r>
-        <w:rPr>
-          <w:rFonts w:ascii="Times New Roman" w:eastAsia="Times New Roman" w:hAnsi="Times New Roman" w:cs="Times New Roman"/>
-          <w:sz w:val="28"/>
-          <w:szCs w:val="28"/>
-          <w:lang w:eastAsia="ru-RU"/>
-        </w:rPr>
-        <w:t xml:space="preserve">1 и D2 ( рис 3 для </w:t>
+        <w:t xml:space="preserve">Данные  D1 и D2 ( рис 3 для </w:t>
       </w:r>
       <w:r>
         <w:rPr>
@@ -1449,27 +1419,7 @@
           <w:szCs w:val="28"/>
           <w:lang w:eastAsia="ru-RU"/>
         </w:rPr>
-        <w:t xml:space="preserve">) по перепаду сигнала У0 из 0 в 1 записываются в входные </w:t>
-      </w:r>
-      <w:proofErr w:type="gramStart"/>
-      <w:r>
-        <w:rPr>
-          <w:rFonts w:ascii="Times New Roman" w:eastAsia="Times New Roman" w:hAnsi="Times New Roman" w:cs="Times New Roman"/>
-          <w:sz w:val="28"/>
-          <w:szCs w:val="28"/>
-          <w:lang w:eastAsia="ru-RU"/>
-        </w:rPr>
-        <w:t>регистры  (</w:t>
-      </w:r>
-      <w:proofErr w:type="gramEnd"/>
-      <w:r>
-        <w:rPr>
-          <w:rFonts w:ascii="Times New Roman" w:eastAsia="Times New Roman" w:hAnsi="Times New Roman" w:cs="Times New Roman"/>
-          <w:sz w:val="28"/>
-          <w:szCs w:val="28"/>
-          <w:lang w:eastAsia="ru-RU"/>
-        </w:rPr>
-        <w:t xml:space="preserve"> см. схему "Регистр" в папке  лабораторной работы. Для </w:t>
+        <w:t xml:space="preserve">) по перепаду сигнала У0 из 0 в 1 записываются в входные регистры  ( см. схему "Регистр" в папке  лабораторной работы. Для </w:t>
       </w:r>
       <w:r>
         <w:rPr>
@@ -1487,27 +1437,7 @@
           <w:szCs w:val="28"/>
           <w:lang w:eastAsia="ru-RU"/>
         </w:rPr>
-        <w:t xml:space="preserve"> схема исследования приведена на рис. 16). Если оба числа положительные, знак Х0 равен 0 и D</w:t>
-      </w:r>
-      <w:proofErr w:type="gramStart"/>
-      <w:r>
-        <w:rPr>
-          <w:rFonts w:ascii="Times New Roman" w:eastAsia="Times New Roman" w:hAnsi="Times New Roman" w:cs="Times New Roman"/>
-          <w:sz w:val="28"/>
-          <w:szCs w:val="28"/>
-          <w:lang w:eastAsia="ru-RU"/>
-        </w:rPr>
-        <w:t>2  проходит</w:t>
-      </w:r>
-      <w:proofErr w:type="gramEnd"/>
-      <w:r>
-        <w:rPr>
-          <w:rFonts w:ascii="Times New Roman" w:eastAsia="Times New Roman" w:hAnsi="Times New Roman" w:cs="Times New Roman"/>
-          <w:sz w:val="28"/>
-          <w:szCs w:val="28"/>
-          <w:lang w:eastAsia="ru-RU"/>
-        </w:rPr>
-        <w:t xml:space="preserve"> через открытые по умолчанию мультиплексоры MS1, MS2 (см. схему «Мультиплексор» в папке  лабораторной работы. Для </w:t>
+        <w:t xml:space="preserve"> схема исследования приведена на рис. 16). Если оба числа положительные, знак Х0 равен 0 и D2  проходит через открытые по умолчанию мультиплексоры MS1, MS2 (см. схему «Мультиплексор» в папке  лабораторной работы. Для </w:t>
       </w:r>
       <w:r>
         <w:rPr>
@@ -1584,29 +1514,7 @@
           <w:szCs w:val="28"/>
           <w:lang w:eastAsia="ru-RU"/>
         </w:rPr>
-        <w:t xml:space="preserve">1 записывается в RG </w:t>
-      </w:r>
-      <w:proofErr w:type="spellStart"/>
-      <w:proofErr w:type="gramStart"/>
-      <w:r>
-        <w:rPr>
-          <w:rFonts w:ascii="Times New Roman" w:eastAsia="Times New Roman" w:hAnsi="Times New Roman"/>
-          <w:sz w:val="28"/>
-          <w:szCs w:val="28"/>
-          <w:lang w:eastAsia="ru-RU"/>
-        </w:rPr>
-        <w:t>доп.по</w:t>
-      </w:r>
-      <w:proofErr w:type="spellEnd"/>
-      <w:proofErr w:type="gramEnd"/>
-      <w:r>
-        <w:rPr>
-          <w:rFonts w:ascii="Times New Roman" w:eastAsia="Times New Roman" w:hAnsi="Times New Roman"/>
-          <w:sz w:val="28"/>
-          <w:szCs w:val="28"/>
-          <w:lang w:eastAsia="ru-RU"/>
-        </w:rPr>
-        <w:t xml:space="preserve"> перепаду 0/1 сигнала </w:t>
+        <w:t xml:space="preserve">1 записывается в RG доп.по перепаду 0/1 сигнала </w:t>
       </w:r>
       <w:r>
         <w:rPr>
@@ -1666,27 +1574,7 @@
           <w:szCs w:val="28"/>
           <w:lang w:eastAsia="ru-RU"/>
         </w:rPr>
-        <w:t xml:space="preserve">4 </w:t>
-      </w:r>
-      <w:proofErr w:type="gramStart"/>
-      <w:r>
-        <w:rPr>
-          <w:rFonts w:ascii="Times New Roman" w:eastAsia="Times New Roman" w:hAnsi="Times New Roman"/>
-          <w:sz w:val="28"/>
-          <w:szCs w:val="28"/>
-          <w:lang w:eastAsia="ru-RU"/>
-        </w:rPr>
-        <w:t>записывается  в</w:t>
-      </w:r>
-      <w:proofErr w:type="gramEnd"/>
-      <w:r>
-        <w:rPr>
-          <w:rFonts w:ascii="Times New Roman" w:eastAsia="Times New Roman" w:hAnsi="Times New Roman"/>
-          <w:sz w:val="28"/>
-          <w:szCs w:val="28"/>
-          <w:lang w:eastAsia="ru-RU"/>
-        </w:rPr>
-        <w:t xml:space="preserve"> RG результата.</w:t>
+        <w:t>4 записывается  в RG результата.</w:t>
       </w:r>
     </w:p>
     <w:p>
@@ -1738,27 +1626,7 @@
           <w:lang w:eastAsia="ru-RU"/>
         </w:rPr>
         <w:lastRenderedPageBreak/>
-        <w:t xml:space="preserve">прибавляется единица, и дополнительный </w:t>
-      </w:r>
-      <w:proofErr w:type="gramStart"/>
-      <w:r>
-        <w:rPr>
-          <w:rFonts w:ascii="Times New Roman" w:eastAsia="Times New Roman" w:hAnsi="Times New Roman"/>
-          <w:sz w:val="28"/>
-          <w:szCs w:val="28"/>
-          <w:lang w:eastAsia="ru-RU"/>
-        </w:rPr>
-        <w:t>код  D</w:t>
-      </w:r>
-      <w:proofErr w:type="gramEnd"/>
-      <w:r>
-        <w:rPr>
-          <w:rFonts w:ascii="Times New Roman" w:eastAsia="Times New Roman" w:hAnsi="Times New Roman"/>
-          <w:sz w:val="28"/>
-          <w:szCs w:val="28"/>
-          <w:lang w:eastAsia="ru-RU"/>
-        </w:rPr>
-        <w:t xml:space="preserve">2, через открытый сигналом Y2 мультиплексор MS2 поступает на сумматор и результат сложения перепадом  0/1 сигнала </w:t>
+        <w:t xml:space="preserve">прибавляется единица, и дополнительный код  D2, через открытый сигналом Y2 мультиплексор MS2 поступает на сумматор и результат сложения перепадом  0/1 сигнала </w:t>
       </w:r>
       <w:r>
         <w:rPr>
@@ -1778,7 +1646,6 @@
         </w:rPr>
         <w:t xml:space="preserve">3 записывается в промежуточный регистр </w:t>
       </w:r>
-      <w:proofErr w:type="spellStart"/>
       <w:r>
         <w:rPr>
           <w:rFonts w:ascii="Times New Roman" w:eastAsia="Times New Roman" w:hAnsi="Times New Roman"/>
@@ -1796,71 +1663,6 @@
           <w:lang w:eastAsia="ru-RU"/>
         </w:rPr>
         <w:t>доп</w:t>
-      </w:r>
-      <w:proofErr w:type="spellEnd"/>
-    </w:p>
-    <w:p>
-      <w:pPr>
-        <w:pStyle w:val="a6"/>
-        <w:spacing w:before="100" w:beforeAutospacing="1" w:after="100" w:afterAutospacing="1"/>
-        <w:ind w:left="0"/>
-        <w:jc w:val="both"/>
-        <w:rPr>
-          <w:rFonts w:ascii="Times New Roman" w:eastAsia="Times New Roman" w:hAnsi="Times New Roman"/>
-          <w:sz w:val="28"/>
-          <w:szCs w:val="28"/>
-          <w:lang w:eastAsia="ru-RU"/>
-        </w:rPr>
-      </w:pPr>
-      <w:r>
-        <w:rPr>
-          <w:rFonts w:ascii="Times New Roman" w:eastAsia="Times New Roman" w:hAnsi="Times New Roman"/>
-          <w:sz w:val="28"/>
-          <w:szCs w:val="28"/>
-          <w:lang w:eastAsia="ru-RU"/>
-        </w:rPr>
-        <w:tab/>
-        <w:t xml:space="preserve">Если результат сложения в </w:t>
-      </w:r>
-      <w:proofErr w:type="spellStart"/>
-      <w:r>
-        <w:rPr>
-          <w:rFonts w:ascii="Times New Roman" w:eastAsia="Times New Roman" w:hAnsi="Times New Roman"/>
-          <w:sz w:val="28"/>
-          <w:szCs w:val="28"/>
-          <w:lang w:eastAsia="ru-RU"/>
-        </w:rPr>
-        <w:t>Rgдоп</w:t>
-      </w:r>
-      <w:proofErr w:type="spellEnd"/>
-      <w:r>
-        <w:rPr>
-          <w:rFonts w:ascii="Times New Roman" w:eastAsia="Times New Roman" w:hAnsi="Times New Roman"/>
-          <w:sz w:val="28"/>
-          <w:szCs w:val="28"/>
-          <w:lang w:eastAsia="ru-RU"/>
-        </w:rPr>
-        <w:t xml:space="preserve"> положительный (Х1=0), результат сложения записывается в RG </w:t>
-      </w:r>
-      <w:proofErr w:type="gramStart"/>
-      <w:r>
-        <w:rPr>
-          <w:rFonts w:ascii="Times New Roman" w:eastAsia="Times New Roman" w:hAnsi="Times New Roman"/>
-          <w:sz w:val="28"/>
-          <w:szCs w:val="28"/>
-          <w:lang w:eastAsia="ru-RU"/>
-        </w:rPr>
-        <w:t>результата  перепадом</w:t>
-      </w:r>
-      <w:proofErr w:type="gramEnd"/>
-      <w:r>
-        <w:rPr>
-          <w:rFonts w:ascii="Times New Roman" w:eastAsia="Times New Roman" w:hAnsi="Times New Roman"/>
-          <w:sz w:val="28"/>
-          <w:szCs w:val="28"/>
-          <w:lang w:eastAsia="ru-RU"/>
-        </w:rPr>
-        <w:t xml:space="preserve"> сигнала Y4.</w:t>
       </w:r>
     </w:p>
     <w:p>
@@ -1884,9 +1686,22 @@
           <w:lang w:eastAsia="ru-RU"/>
         </w:rPr>
         <w:tab/>
-        <w:t xml:space="preserve">Если результат сложения отрицательный (Х1=1), то для получения прямого кода результат надо повторно перевести в дополнительный код. Для </w:t>
+        <w:t>Если результат сложения в Rgдоп положительный (Х1=0), результат сложения записывается в RG результата  перепадом сигнала Y4.</w:t>
       </w:r>
-      <w:proofErr w:type="gramStart"/>
+    </w:p>
+    <w:p>
+      <w:pPr>
+        <w:pStyle w:val="a6"/>
+        <w:spacing w:before="100" w:beforeAutospacing="1" w:after="100" w:afterAutospacing="1"/>
+        <w:ind w:left="0"/>
+        <w:jc w:val="both"/>
+        <w:rPr>
+          <w:rFonts w:ascii="Times New Roman" w:eastAsia="Times New Roman" w:hAnsi="Times New Roman"/>
+          <w:sz w:val="28"/>
+          <w:szCs w:val="28"/>
+          <w:lang w:eastAsia="ru-RU"/>
+        </w:rPr>
+      </w:pPr>
       <w:r>
         <w:rPr>
           <w:rFonts w:ascii="Times New Roman" w:eastAsia="Times New Roman" w:hAnsi="Times New Roman"/>
@@ -1894,17 +1709,8 @@
           <w:szCs w:val="28"/>
           <w:lang w:eastAsia="ru-RU"/>
         </w:rPr>
-        <w:t>этого  результат</w:t>
-      </w:r>
-      <w:proofErr w:type="gramEnd"/>
-      <w:r>
-        <w:rPr>
-          <w:rFonts w:ascii="Times New Roman" w:eastAsia="Times New Roman" w:hAnsi="Times New Roman"/>
-          <w:sz w:val="28"/>
-          <w:szCs w:val="28"/>
-          <w:lang w:eastAsia="ru-RU"/>
-        </w:rPr>
-        <w:t xml:space="preserve"> по  сигналу Y1 через мультиплексор </w:t>
+        <w:tab/>
+        <w:t xml:space="preserve">Если результат сложения отрицательный (Х1=1), то для получения прямого кода результат надо повторно перевести в дополнительный код. Для этого  результат по  сигналу Y1 через мультиплексор </w:t>
       </w:r>
       <w:r>
         <w:rPr>
@@ -1974,25 +1780,7 @@
           <w:sz w:val="28"/>
           <w:szCs w:val="28"/>
         </w:rPr>
-        <w:t>1. Входные данные</w:t>
-      </w:r>
-      <w:proofErr w:type="gramStart"/>
-      <w:r>
-        <w:rPr>
-          <w:rFonts w:ascii="Times New Roman" w:hAnsi="Times New Roman" w:cs="Times New Roman"/>
-          <w:sz w:val="28"/>
-          <w:szCs w:val="28"/>
-        </w:rPr>
-        <w:t>: У</w:t>
-      </w:r>
-      <w:proofErr w:type="gramEnd"/>
-      <w:r>
-        <w:rPr>
-          <w:rFonts w:ascii="Times New Roman" w:hAnsi="Times New Roman" w:cs="Times New Roman"/>
-          <w:sz w:val="28"/>
-          <w:szCs w:val="28"/>
-        </w:rPr>
-        <w:t xml:space="preserve"> нас есть два числа D1 и D2, которые записываются в регистры при изменении сигнала У0 с 0 на 1.</w:t>
+        <w:t>1. Входные данные: У нас есть два числа D1 и D2, которые записываются в регистры при изменении сигнала У0 с 0 на 1.</w:t>
       </w:r>
     </w:p>
     <w:p>
@@ -2018,25 +1806,7 @@
           <w:sz w:val="28"/>
           <w:szCs w:val="28"/>
         </w:rPr>
-        <w:t>2. Проверка знака</w:t>
-      </w:r>
-      <w:proofErr w:type="gramStart"/>
-      <w:r>
-        <w:rPr>
-          <w:rFonts w:ascii="Times New Roman" w:hAnsi="Times New Roman" w:cs="Times New Roman"/>
-          <w:sz w:val="28"/>
-          <w:szCs w:val="28"/>
-        </w:rPr>
-        <w:t>: Если</w:t>
-      </w:r>
-      <w:proofErr w:type="gramEnd"/>
-      <w:r>
-        <w:rPr>
-          <w:rFonts w:ascii="Times New Roman" w:hAnsi="Times New Roman" w:cs="Times New Roman"/>
-          <w:sz w:val="28"/>
-          <w:szCs w:val="28"/>
-        </w:rPr>
-        <w:t xml:space="preserve"> оба числа положительные (знак X0 = 0), то D2 проходит через мультиплексоры MS1 и MS2.</w:t>
+        <w:t>2. Проверка знака: Если оба числа положительные (знак X0 = 0), то D2 проходит через мультиплексоры MS1 и MS2.</w:t>
       </w:r>
     </w:p>
     <w:p>
@@ -2062,25 +1832,7 @@
           <w:sz w:val="28"/>
           <w:szCs w:val="28"/>
         </w:rPr>
-        <w:t>3. Сложение: Результат сложения с выхода SUM1 записывается в промежуточный регистр (</w:t>
-      </w:r>
-      <w:proofErr w:type="spellStart"/>
-      <w:r>
-        <w:rPr>
-          <w:rFonts w:ascii="Times New Roman" w:hAnsi="Times New Roman" w:cs="Times New Roman"/>
-          <w:sz w:val="28"/>
-          <w:szCs w:val="28"/>
-        </w:rPr>
-        <w:t>Rgдоп</w:t>
-      </w:r>
-      <w:proofErr w:type="spellEnd"/>
-      <w:r>
-        <w:rPr>
-          <w:rFonts w:ascii="Times New Roman" w:hAnsi="Times New Roman" w:cs="Times New Roman"/>
-          <w:sz w:val="28"/>
-          <w:szCs w:val="28"/>
-        </w:rPr>
-        <w:t>) при изменении сигнала Y3. Если результат положительный, он записывается в основной регистр (RG результата) при сигнале Y4.</w:t>
+        <w:t>3. Сложение: Результат сложения с выхода SUM1 записывается в промежуточный регистр (Rgдоп) при изменении сигнала Y3. Если результат положительный, он записывается в основной регистр (RG результата) при сигнале Y4.</w:t>
       </w:r>
     </w:p>
     <w:p>
@@ -2106,43 +1858,7 @@
           <w:sz w:val="28"/>
           <w:szCs w:val="28"/>
         </w:rPr>
-        <w:t>4. Отрицательное D2</w:t>
-      </w:r>
-      <w:proofErr w:type="gramStart"/>
-      <w:r>
-        <w:rPr>
-          <w:rFonts w:ascii="Times New Roman" w:hAnsi="Times New Roman" w:cs="Times New Roman"/>
-          <w:sz w:val="28"/>
-          <w:szCs w:val="28"/>
-        </w:rPr>
-        <w:t>: Если</w:t>
-      </w:r>
-      <w:proofErr w:type="gramEnd"/>
-      <w:r>
-        <w:rPr>
-          <w:rFonts w:ascii="Times New Roman" w:hAnsi="Times New Roman" w:cs="Times New Roman"/>
-          <w:sz w:val="28"/>
-          <w:szCs w:val="28"/>
-        </w:rPr>
-        <w:t xml:space="preserve"> D2 отрицательное (знак X0 = 1), оно проходит через MS1, инвертируется, и к нему добавляется 1 на сумматоре SUM2. Результат записывается в </w:t>
-      </w:r>
-      <w:proofErr w:type="spellStart"/>
-      <w:r>
-        <w:rPr>
-          <w:rFonts w:ascii="Times New Roman" w:hAnsi="Times New Roman" w:cs="Times New Roman"/>
-          <w:sz w:val="28"/>
-          <w:szCs w:val="28"/>
-        </w:rPr>
-        <w:t>Rgдоп</w:t>
-      </w:r>
-      <w:proofErr w:type="spellEnd"/>
-      <w:r>
-        <w:rPr>
-          <w:rFonts w:ascii="Times New Roman" w:hAnsi="Times New Roman" w:cs="Times New Roman"/>
-          <w:sz w:val="28"/>
-          <w:szCs w:val="28"/>
-        </w:rPr>
-        <w:t xml:space="preserve"> через MS2 при сигнале Y2.</w:t>
+        <w:t>4. Отрицательное D2: Если D2 отрицательное (знак X0 = 1), оно проходит через MS1, инвертируется, и к нему добавляется 1 на сумматоре SUM2. Результат записывается в Rgдоп через MS2 при сигнале Y2.</w:t>
       </w:r>
     </w:p>
     <w:p>
@@ -2168,53 +1884,7 @@
           <w:sz w:val="28"/>
           <w:szCs w:val="28"/>
         </w:rPr>
-        <w:t xml:space="preserve">5. Проверка </w:t>
-      </w:r>
-      <w:proofErr w:type="spellStart"/>
-      <w:r>
-        <w:rPr>
-          <w:rFonts w:ascii="Times New Roman" w:hAnsi="Times New Roman" w:cs="Times New Roman"/>
-          <w:sz w:val="28"/>
-          <w:szCs w:val="28"/>
-        </w:rPr>
-        <w:t>Rgдоп</w:t>
-      </w:r>
-      <w:proofErr w:type="spellEnd"/>
-      <w:proofErr w:type="gramStart"/>
-      <w:r>
-        <w:rPr>
-          <w:rFonts w:ascii="Times New Roman" w:hAnsi="Times New Roman" w:cs="Times New Roman"/>
-          <w:sz w:val="28"/>
-          <w:szCs w:val="28"/>
-        </w:rPr>
-        <w:t>: Если</w:t>
-      </w:r>
-      <w:proofErr w:type="gramEnd"/>
-      <w:r>
-        <w:rPr>
-          <w:rFonts w:ascii="Times New Roman" w:hAnsi="Times New Roman" w:cs="Times New Roman"/>
-          <w:sz w:val="28"/>
-          <w:szCs w:val="28"/>
-        </w:rPr>
-        <w:t xml:space="preserve"> результат в </w:t>
-      </w:r>
-      <w:proofErr w:type="spellStart"/>
-      <w:r>
-        <w:rPr>
-          <w:rFonts w:ascii="Times New Roman" w:hAnsi="Times New Roman" w:cs="Times New Roman"/>
-          <w:sz w:val="28"/>
-          <w:szCs w:val="28"/>
-        </w:rPr>
-        <w:t>Rgдоп</w:t>
-      </w:r>
-      <w:proofErr w:type="spellEnd"/>
-      <w:r>
-        <w:rPr>
-          <w:rFonts w:ascii="Times New Roman" w:hAnsi="Times New Roman" w:cs="Times New Roman"/>
-          <w:sz w:val="28"/>
-          <w:szCs w:val="28"/>
-        </w:rPr>
-        <w:t xml:space="preserve"> положительный (знак X1 = 0), он записывается в RG результата при сигнале Y4. Если отрицательный (X1 = 1), результат снова переводится в дополнительный код: инвертируется, добавляется 1, и записывается в RG результата через MS3 при сигнале Y5.</w:t>
+        <w:t>5. Проверка Rgдоп: Если результат в Rgдоп положительный (знак X1 = 0), он записывается в RG результата при сигнале Y4. Если отрицательный (X1 = 1), результат снова переводится в дополнительный код: инвертируется, добавляется 1, и записывается в RG результата через MS3 при сигнале Y5.</w:t>
       </w:r>
     </w:p>
     <w:p>
@@ -19356,6 +19026,8 @@
         <w:lastRenderedPageBreak/>
         <w:t>Карты Карно:</w:t>
       </w:r>
+      <w:bookmarkStart w:id="0" w:name="_GoBack"/>
+      <w:bookmarkEnd w:id="0"/>
     </w:p>
     <w:p>
       <w:pPr>
@@ -34470,7 +34142,6 @@
           <w:rFonts w:ascii="Times New Roman" w:hAnsi="Times New Roman" w:cs="Times New Roman"/>
           <w:sz w:val="28"/>
           <w:szCs w:val="28"/>
-          <w:lang w:val="en-US"/>
         </w:rPr>
       </w:pPr>
       <w:r>
@@ -34488,7 +34159,15 @@
           <w:szCs w:val="28"/>
           <w:lang w:val="en-US"/>
         </w:rPr>
-        <w:t>D3:</w:t>
+        <w:t>D</w:t>
+      </w:r>
+      <w:r>
+        <w:rPr>
+          <w:rFonts w:ascii="Times New Roman" w:hAnsi="Times New Roman" w:cs="Times New Roman"/>
+          <w:sz w:val="28"/>
+          <w:szCs w:val="28"/>
+        </w:rPr>
+        <w:t>3:</w:t>
       </w:r>
     </w:p>
     <w:p>
@@ -34497,7 +34176,6 @@
           <w:rFonts w:ascii="Times New Roman" w:hAnsi="Times New Roman" w:cs="Times New Roman"/>
           <w:sz w:val="28"/>
           <w:szCs w:val="28"/>
-          <w:lang w:val="en-US"/>
         </w:rPr>
       </w:pPr>
       <m:oMath>
@@ -34528,7 +34206,6 @@
                 <w:rFonts w:ascii="Cambria Math" w:hAnsi="Cambria Math" w:cs="Times New Roman"/>
                 <w:sz w:val="28"/>
                 <w:szCs w:val="28"/>
-                <w:lang w:val="en-US"/>
               </w:rPr>
               <m:t>3</m:t>
             </m:r>
@@ -34539,7 +34216,6 @@
             <w:rFonts w:ascii="Cambria Math" w:hAnsi="Cambria Math" w:cs="Times New Roman"/>
             <w:sz w:val="28"/>
             <w:szCs w:val="28"/>
-            <w:lang w:val="en-US"/>
           </w:rPr>
           <m:t>=</m:t>
         </m:r>
@@ -34601,7 +34277,6 @@
                     <w:rFonts w:ascii="Cambria Math" w:hAnsi="Cambria Math" w:cs="Times New Roman"/>
                     <w:sz w:val="28"/>
                     <w:szCs w:val="28"/>
-                    <w:lang w:val="en-US"/>
                   </w:rPr>
                   <m:t>1</m:t>
                 </m:r>
@@ -34623,7 +34298,6 @@
                 <w:rFonts w:ascii="Cambria Math" w:hAnsi="Cambria Math" w:cs="Times New Roman"/>
                 <w:sz w:val="28"/>
                 <w:szCs w:val="28"/>
-                <w:lang w:val="en-US"/>
               </w:rPr>
               <m:t>2</m:t>
             </m:r>
@@ -34674,7 +34348,6 @@
                 <w:rFonts w:ascii="Cambria Math" w:hAnsi="Cambria Math" w:cs="Times New Roman"/>
                 <w:sz w:val="28"/>
                 <w:szCs w:val="28"/>
-                <w:lang w:val="en-US"/>
               </w:rPr>
               <m:t>3</m:t>
             </m:r>
@@ -34725,7 +34398,6 @@
                 <w:rFonts w:ascii="Cambria Math" w:hAnsi="Cambria Math" w:cs="Times New Roman"/>
                 <w:sz w:val="28"/>
                 <w:szCs w:val="28"/>
-                <w:lang w:val="en-US"/>
               </w:rPr>
               <m:t>4</m:t>
             </m:r>
@@ -34745,7 +34417,6 @@
             <w:rFonts w:ascii="Cambria Math" w:hAnsi="Cambria Math" w:cs="Times New Roman"/>
             <w:sz w:val="28"/>
             <w:szCs w:val="28"/>
-            <w:lang w:val="en-US"/>
           </w:rPr>
           <m:t>0</m:t>
         </m:r>
@@ -34777,7 +34448,6 @@
                 <w:rFonts w:ascii="Cambria Math" w:hAnsi="Cambria Math" w:cs="Times New Roman"/>
                 <w:sz w:val="28"/>
                 <w:szCs w:val="28"/>
-                <w:lang w:val="en-US"/>
               </w:rPr>
               <m:t>1</m:t>
             </m:r>
@@ -34788,7 +34458,6 @@
             <w:rFonts w:ascii="Cambria Math" w:hAnsi="Cambria Math" w:cs="Times New Roman"/>
             <w:sz w:val="28"/>
             <w:szCs w:val="28"/>
-            <w:lang w:val="en-US"/>
           </w:rPr>
           <m:t>+</m:t>
         </m:r>
@@ -34863,7 +34532,6 @@
                         <w:rFonts w:ascii="Cambria Math" w:hAnsi="Cambria Math" w:cs="Times New Roman"/>
                         <w:sz w:val="28"/>
                         <w:szCs w:val="28"/>
-                        <w:lang w:val="en-US"/>
                       </w:rPr>
                       <m:t>1</m:t>
                     </m:r>
@@ -34885,7 +34553,6 @@
                     <w:rFonts w:ascii="Cambria Math" w:hAnsi="Cambria Math" w:cs="Times New Roman"/>
                     <w:sz w:val="28"/>
                     <w:szCs w:val="28"/>
-                    <w:lang w:val="en-US"/>
                   </w:rPr>
                   <m:t>2</m:t>
                 </m:r>
@@ -34936,7 +34603,6 @@
                     <w:rFonts w:ascii="Cambria Math" w:hAnsi="Cambria Math" w:cs="Times New Roman"/>
                     <w:sz w:val="28"/>
                     <w:szCs w:val="28"/>
-                    <w:lang w:val="en-US"/>
                   </w:rPr>
                   <m:t>3</m:t>
                 </m:r>
@@ -34987,7 +34653,6 @@
                     <w:rFonts w:ascii="Cambria Math" w:hAnsi="Cambria Math" w:cs="Times New Roman"/>
                     <w:sz w:val="28"/>
                     <w:szCs w:val="28"/>
-                    <w:lang w:val="en-US"/>
                   </w:rPr>
                   <m:t>4</m:t>
                 </m:r>
@@ -35007,7 +34672,6 @@
                 <w:rFonts w:ascii="Cambria Math" w:hAnsi="Cambria Math" w:cs="Times New Roman"/>
                 <w:sz w:val="28"/>
                 <w:szCs w:val="28"/>
-                <w:lang w:val="en-US"/>
               </w:rPr>
               <m:t>0</m:t>
             </m:r>
@@ -35025,7 +34689,6 @@
                 <w:rFonts w:ascii="Cambria Math" w:hAnsi="Cambria Math" w:cs="Times New Roman"/>
                 <w:sz w:val="28"/>
                 <w:szCs w:val="28"/>
-                <w:lang w:val="en-US"/>
               </w:rPr>
               <m:t>1+</m:t>
             </m:r>
@@ -35045,7 +34708,6 @@
                 <w:rFonts w:ascii="Cambria Math" w:hAnsi="Cambria Math" w:cs="Times New Roman"/>
                 <w:sz w:val="28"/>
                 <w:szCs w:val="28"/>
-                <w:lang w:val="en-US"/>
               </w:rPr>
               <m:t>1</m:t>
             </m:r>
@@ -35080,7 +34742,6 @@
                 <w:rFonts w:ascii="Cambria Math" w:hAnsi="Cambria Math" w:cs="Times New Roman"/>
                 <w:sz w:val="28"/>
                 <w:szCs w:val="28"/>
-                <w:lang w:val="en-US"/>
               </w:rPr>
               <m:t>2</m:t>
             </m:r>
@@ -35115,7 +34776,6 @@
                 <w:rFonts w:ascii="Cambria Math" w:hAnsi="Cambria Math" w:cs="Times New Roman"/>
                 <w:sz w:val="28"/>
                 <w:szCs w:val="28"/>
-                <w:lang w:val="en-US"/>
               </w:rPr>
               <m:t>3</m:t>
             </m:r>
@@ -35166,7 +34826,6 @@
                 <w:rFonts w:ascii="Cambria Math" w:hAnsi="Cambria Math" w:cs="Times New Roman"/>
                 <w:sz w:val="28"/>
                 <w:szCs w:val="28"/>
-                <w:lang w:val="en-US"/>
               </w:rPr>
               <m:t xml:space="preserve">4 </m:t>
             </m:r>
@@ -35186,7 +34845,6 @@
             <w:rFonts w:ascii="Cambria Math" w:hAnsi="Cambria Math" w:cs="Times New Roman"/>
             <w:sz w:val="28"/>
             <w:szCs w:val="28"/>
-            <w:lang w:val="en-US"/>
           </w:rPr>
           <m:t>0</m:t>
         </m:r>
@@ -35218,7 +34876,6 @@
                 <w:rFonts w:ascii="Cambria Math" w:hAnsi="Cambria Math" w:cs="Times New Roman"/>
                 <w:sz w:val="28"/>
                 <w:szCs w:val="28"/>
-                <w:lang w:val="en-US"/>
               </w:rPr>
               <m:t>1</m:t>
             </m:r>
@@ -35229,7 +34886,6 @@
             <w:rFonts w:ascii="Cambria Math" w:hAnsi="Cambria Math" w:cs="Times New Roman"/>
             <w:sz w:val="28"/>
             <w:szCs w:val="28"/>
-            <w:lang w:val="en-US"/>
           </w:rPr>
           <m:t xml:space="preserve">+ </m:t>
         </m:r>
@@ -35262,7 +34918,6 @@
                 <w:rFonts w:ascii="Cambria Math" w:hAnsi="Cambria Math" w:cs="Times New Roman"/>
                 <w:sz w:val="28"/>
                 <w:szCs w:val="28"/>
-                <w:lang w:val="en-US"/>
               </w:rPr>
               <m:t>1</m:t>
             </m:r>
@@ -35297,7 +34952,6 @@
                 <w:rFonts w:ascii="Cambria Math" w:hAnsi="Cambria Math" w:cs="Times New Roman"/>
                 <w:sz w:val="28"/>
                 <w:szCs w:val="28"/>
-                <w:lang w:val="en-US"/>
               </w:rPr>
               <m:t>2</m:t>
             </m:r>
@@ -35332,7 +34986,6 @@
                 <w:rFonts w:ascii="Cambria Math" w:hAnsi="Cambria Math" w:cs="Times New Roman"/>
                 <w:sz w:val="28"/>
                 <w:szCs w:val="28"/>
-                <w:lang w:val="en-US"/>
               </w:rPr>
               <m:t>3</m:t>
             </m:r>
@@ -35383,7 +35036,6 @@
                 <w:rFonts w:ascii="Cambria Math" w:hAnsi="Cambria Math" w:cs="Times New Roman"/>
                 <w:sz w:val="28"/>
                 <w:szCs w:val="28"/>
-                <w:lang w:val="en-US"/>
               </w:rPr>
               <m:t xml:space="preserve">4 </m:t>
             </m:r>
@@ -35417,7 +35069,6 @@
                 <w:rFonts w:ascii="Cambria Math" w:hAnsi="Cambria Math" w:cs="Times New Roman"/>
                 <w:sz w:val="28"/>
                 <w:szCs w:val="28"/>
-                <w:lang w:val="en-US"/>
               </w:rPr>
               <m:t>0</m:t>
             </m:r>
@@ -35437,7 +35088,6 @@
             <w:rFonts w:ascii="Cambria Math" w:hAnsi="Cambria Math" w:cs="Times New Roman"/>
             <w:sz w:val="28"/>
             <w:szCs w:val="28"/>
-            <w:lang w:val="en-US"/>
           </w:rPr>
           <m:t>1+</m:t>
         </m:r>
@@ -35470,7 +35120,6 @@
                 <w:rFonts w:ascii="Cambria Math" w:hAnsi="Cambria Math" w:cs="Times New Roman"/>
                 <w:sz w:val="28"/>
                 <w:szCs w:val="28"/>
-                <w:lang w:val="en-US"/>
               </w:rPr>
               <m:t>1</m:t>
             </m:r>
@@ -35505,7 +35154,6 @@
                 <w:rFonts w:ascii="Cambria Math" w:hAnsi="Cambria Math" w:cs="Times New Roman"/>
                 <w:sz w:val="28"/>
                 <w:szCs w:val="28"/>
-                <w:lang w:val="en-US"/>
               </w:rPr>
               <m:t>2</m:t>
             </m:r>
@@ -35556,7 +35204,6 @@
                 <w:rFonts w:ascii="Cambria Math" w:hAnsi="Cambria Math" w:cs="Times New Roman"/>
                 <w:sz w:val="28"/>
                 <w:szCs w:val="28"/>
-                <w:lang w:val="en-US"/>
               </w:rPr>
               <m:t>3</m:t>
             </m:r>
@@ -35607,7 +35254,6 @@
                 <w:rFonts w:ascii="Cambria Math" w:hAnsi="Cambria Math" w:cs="Times New Roman"/>
                 <w:sz w:val="28"/>
                 <w:szCs w:val="28"/>
-                <w:lang w:val="en-US"/>
               </w:rPr>
               <m:t>4</m:t>
             </m:r>
@@ -35641,7 +35287,6 @@
                 <w:rFonts w:ascii="Cambria Math" w:hAnsi="Cambria Math" w:cs="Times New Roman"/>
                 <w:sz w:val="28"/>
                 <w:szCs w:val="28"/>
-                <w:lang w:val="en-US"/>
               </w:rPr>
               <m:t>0</m:t>
             </m:r>
@@ -35675,7 +35320,6 @@
                 <w:rFonts w:ascii="Cambria Math" w:hAnsi="Cambria Math" w:cs="Times New Roman"/>
                 <w:sz w:val="28"/>
                 <w:szCs w:val="28"/>
-                <w:lang w:val="en-US"/>
               </w:rPr>
               <m:t>1</m:t>
             </m:r>
@@ -35686,7 +35330,6 @@
             <w:rFonts w:ascii="Cambria Math" w:hAnsi="Cambria Math" w:cs="Times New Roman"/>
             <w:sz w:val="28"/>
             <w:szCs w:val="28"/>
-            <w:lang w:val="en-US"/>
           </w:rPr>
           <m:t>+</m:t>
         </m:r>
@@ -35719,7 +35362,6 @@
                 <w:rFonts w:ascii="Cambria Math" w:hAnsi="Cambria Math" w:cs="Times New Roman"/>
                 <w:sz w:val="28"/>
                 <w:szCs w:val="28"/>
-                <w:lang w:val="en-US"/>
               </w:rPr>
               <m:t>1</m:t>
             </m:r>
@@ -35754,7 +35396,6 @@
                 <w:rFonts w:ascii="Cambria Math" w:hAnsi="Cambria Math" w:cs="Times New Roman"/>
                 <w:sz w:val="28"/>
                 <w:szCs w:val="28"/>
-                <w:lang w:val="en-US"/>
               </w:rPr>
               <m:t>2</m:t>
             </m:r>
@@ -35805,7 +35446,6 @@
                 <w:rFonts w:ascii="Cambria Math" w:hAnsi="Cambria Math" w:cs="Times New Roman"/>
                 <w:sz w:val="28"/>
                 <w:szCs w:val="28"/>
-                <w:lang w:val="en-US"/>
               </w:rPr>
               <m:t>3</m:t>
             </m:r>
@@ -35856,7 +35496,6 @@
                 <w:rFonts w:ascii="Cambria Math" w:hAnsi="Cambria Math" w:cs="Times New Roman"/>
                 <w:sz w:val="28"/>
                 <w:szCs w:val="28"/>
-                <w:lang w:val="en-US"/>
               </w:rPr>
               <m:t>4</m:t>
             </m:r>
@@ -35876,7 +35515,6 @@
             <w:rFonts w:ascii="Cambria Math" w:hAnsi="Cambria Math" w:cs="Times New Roman"/>
             <w:sz w:val="28"/>
             <w:szCs w:val="28"/>
-            <w:lang w:val="en-US"/>
           </w:rPr>
           <m:t>0</m:t>
         </m:r>
@@ -35908,7 +35546,6 @@
                 <w:rFonts w:ascii="Cambria Math" w:hAnsi="Cambria Math" w:cs="Times New Roman"/>
                 <w:sz w:val="28"/>
                 <w:szCs w:val="28"/>
-                <w:lang w:val="en-US"/>
               </w:rPr>
               <m:t>1</m:t>
             </m:r>
@@ -35919,7 +35556,6 @@
             <w:rFonts w:ascii="Cambria Math" w:hAnsi="Cambria Math" w:cs="Times New Roman"/>
             <w:sz w:val="28"/>
             <w:szCs w:val="28"/>
-            <w:lang w:val="en-US"/>
           </w:rPr>
           <m:t xml:space="preserve">+ </m:t>
         </m:r>
@@ -35952,7 +35588,6 @@
                 <w:rFonts w:ascii="Cambria Math" w:hAnsi="Cambria Math" w:cs="Times New Roman"/>
                 <w:sz w:val="28"/>
                 <w:szCs w:val="28"/>
-                <w:lang w:val="en-US"/>
               </w:rPr>
               <m:t>1</m:t>
             </m:r>
@@ -35987,7 +35622,6 @@
                 <w:rFonts w:ascii="Cambria Math" w:hAnsi="Cambria Math" w:cs="Times New Roman"/>
                 <w:sz w:val="28"/>
                 <w:szCs w:val="28"/>
-                <w:lang w:val="en-US"/>
               </w:rPr>
               <m:t>2</m:t>
             </m:r>
@@ -36038,7 +35672,6 @@
                 <w:rFonts w:ascii="Cambria Math" w:hAnsi="Cambria Math" w:cs="Times New Roman"/>
                 <w:sz w:val="28"/>
                 <w:szCs w:val="28"/>
-                <w:lang w:val="en-US"/>
               </w:rPr>
               <m:t>3</m:t>
             </m:r>
@@ -36089,7 +35722,6 @@
                 <w:rFonts w:ascii="Cambria Math" w:hAnsi="Cambria Math" w:cs="Times New Roman"/>
                 <w:sz w:val="28"/>
                 <w:szCs w:val="28"/>
-                <w:lang w:val="en-US"/>
               </w:rPr>
               <m:t>4</m:t>
             </m:r>
@@ -36123,7 +35755,6 @@
                 <w:rFonts w:ascii="Cambria Math" w:hAnsi="Cambria Math" w:cs="Times New Roman"/>
                 <w:sz w:val="28"/>
                 <w:szCs w:val="28"/>
-                <w:lang w:val="en-US"/>
               </w:rPr>
               <m:t>0</m:t>
             </m:r>
@@ -36143,7 +35774,6 @@
             <w:rFonts w:ascii="Cambria Math" w:hAnsi="Cambria Math" w:cs="Times New Roman"/>
             <w:sz w:val="28"/>
             <w:szCs w:val="28"/>
-            <w:lang w:val="en-US"/>
           </w:rPr>
           <m:t>1+</m:t>
         </m:r>
@@ -36176,7 +35806,6 @@
                 <w:rFonts w:ascii="Cambria Math" w:hAnsi="Cambria Math" w:cs="Times New Roman"/>
                 <w:sz w:val="28"/>
                 <w:szCs w:val="28"/>
-                <w:lang w:val="en-US"/>
               </w:rPr>
               <m:t>1</m:t>
             </m:r>
@@ -36211,7 +35840,6 @@
                 <w:rFonts w:ascii="Cambria Math" w:hAnsi="Cambria Math" w:cs="Times New Roman"/>
                 <w:sz w:val="28"/>
                 <w:szCs w:val="28"/>
-                <w:lang w:val="en-US"/>
               </w:rPr>
               <m:t>2</m:t>
             </m:r>
@@ -36262,7 +35890,6 @@
                 <w:rFonts w:ascii="Cambria Math" w:hAnsi="Cambria Math" w:cs="Times New Roman"/>
                 <w:sz w:val="28"/>
                 <w:szCs w:val="28"/>
-                <w:lang w:val="en-US"/>
               </w:rPr>
               <m:t>3</m:t>
             </m:r>
@@ -36313,7 +35940,6 @@
                 <w:rFonts w:ascii="Cambria Math" w:hAnsi="Cambria Math" w:cs="Times New Roman"/>
                 <w:sz w:val="28"/>
                 <w:szCs w:val="28"/>
-                <w:lang w:val="en-US"/>
               </w:rPr>
               <m:t>4</m:t>
             </m:r>
@@ -36333,7 +35959,6 @@
             <w:rFonts w:ascii="Cambria Math" w:hAnsi="Cambria Math" w:cs="Times New Roman"/>
             <w:sz w:val="28"/>
             <w:szCs w:val="28"/>
-            <w:lang w:val="en-US"/>
           </w:rPr>
           <m:t>0</m:t>
         </m:r>
@@ -36351,7 +35976,6 @@
             <w:rFonts w:ascii="Cambria Math" w:hAnsi="Cambria Math" w:cs="Times New Roman"/>
             <w:sz w:val="28"/>
             <w:szCs w:val="28"/>
-            <w:lang w:val="en-US"/>
           </w:rPr>
           <m:t>1</m:t>
         </m:r>
@@ -36361,7 +35985,6 @@
           <w:rFonts w:ascii="Times New Roman" w:eastAsiaTheme="minorEastAsia" w:hAnsi="Times New Roman" w:cs="Times New Roman"/>
           <w:sz w:val="28"/>
           <w:szCs w:val="28"/>
-          <w:lang w:val="en-US"/>
         </w:rPr>
         <w:t xml:space="preserve"> + </w:t>
       </w:r>
@@ -36411,7 +36034,6 @@
                 <w:rFonts w:ascii="Cambria Math" w:hAnsi="Cambria Math" w:cs="Times New Roman"/>
                 <w:sz w:val="28"/>
                 <w:szCs w:val="28"/>
-                <w:lang w:val="en-US"/>
               </w:rPr>
               <m:t>1</m:t>
             </m:r>
@@ -36462,7 +36084,6 @@
                 <w:rFonts w:ascii="Cambria Math" w:hAnsi="Cambria Math" w:cs="Times New Roman"/>
                 <w:sz w:val="28"/>
                 <w:szCs w:val="28"/>
-                <w:lang w:val="en-US"/>
               </w:rPr>
               <m:t>2</m:t>
             </m:r>
@@ -36497,7 +36118,6 @@
                 <w:rFonts w:ascii="Cambria Math" w:hAnsi="Cambria Math" w:cs="Times New Roman"/>
                 <w:sz w:val="28"/>
                 <w:szCs w:val="28"/>
-                <w:lang w:val="en-US"/>
               </w:rPr>
               <m:t>3</m:t>
             </m:r>
@@ -36548,7 +36168,6 @@
                 <w:rFonts w:ascii="Cambria Math" w:hAnsi="Cambria Math" w:cs="Times New Roman"/>
                 <w:sz w:val="28"/>
                 <w:szCs w:val="28"/>
-                <w:lang w:val="en-US"/>
               </w:rPr>
               <m:t>4</m:t>
             </m:r>
@@ -36568,7 +36187,6 @@
             <w:rFonts w:ascii="Cambria Math" w:hAnsi="Cambria Math" w:cs="Times New Roman"/>
             <w:sz w:val="28"/>
             <w:szCs w:val="28"/>
-            <w:lang w:val="en-US"/>
           </w:rPr>
           <m:t>0</m:t>
         </m:r>
@@ -36600,7 +36218,6 @@
                 <w:rFonts w:ascii="Cambria Math" w:hAnsi="Cambria Math" w:cs="Times New Roman"/>
                 <w:sz w:val="28"/>
                 <w:szCs w:val="28"/>
-                <w:lang w:val="en-US"/>
               </w:rPr>
               <m:t>1</m:t>
             </m:r>
@@ -36611,7 +36228,6 @@
             <w:rFonts w:ascii="Cambria Math" w:hAnsi="Cambria Math" w:cs="Times New Roman"/>
             <w:sz w:val="28"/>
             <w:szCs w:val="28"/>
-            <w:lang w:val="en-US"/>
           </w:rPr>
           <m:t>+</m:t>
         </m:r>
@@ -36660,7 +36276,6 @@
                 <w:rFonts w:ascii="Cambria Math" w:hAnsi="Cambria Math" w:cs="Times New Roman"/>
                 <w:sz w:val="28"/>
                 <w:szCs w:val="28"/>
-                <w:lang w:val="en-US"/>
               </w:rPr>
               <m:t>1</m:t>
             </m:r>
@@ -36711,7 +36326,6 @@
                 <w:rFonts w:ascii="Cambria Math" w:hAnsi="Cambria Math" w:cs="Times New Roman"/>
                 <w:sz w:val="28"/>
                 <w:szCs w:val="28"/>
-                <w:lang w:val="en-US"/>
               </w:rPr>
               <m:t>2</m:t>
             </m:r>
@@ -36746,7 +36360,6 @@
                 <w:rFonts w:ascii="Cambria Math" w:hAnsi="Cambria Math" w:cs="Times New Roman"/>
                 <w:sz w:val="28"/>
                 <w:szCs w:val="28"/>
-                <w:lang w:val="en-US"/>
               </w:rPr>
               <m:t>3</m:t>
             </m:r>
@@ -36797,7 +36410,6 @@
                 <w:rFonts w:ascii="Cambria Math" w:hAnsi="Cambria Math" w:cs="Times New Roman"/>
                 <w:sz w:val="28"/>
                 <w:szCs w:val="28"/>
-                <w:lang w:val="en-US"/>
               </w:rPr>
               <m:t>4</m:t>
             </m:r>
@@ -36817,7 +36429,6 @@
             <w:rFonts w:ascii="Cambria Math" w:hAnsi="Cambria Math" w:cs="Times New Roman"/>
             <w:sz w:val="28"/>
             <w:szCs w:val="28"/>
-            <w:lang w:val="en-US"/>
           </w:rPr>
           <m:t>0</m:t>
         </m:r>
@@ -36835,7 +36446,6 @@
             <w:rFonts w:ascii="Cambria Math" w:hAnsi="Cambria Math" w:cs="Times New Roman"/>
             <w:sz w:val="28"/>
             <w:szCs w:val="28"/>
-            <w:lang w:val="en-US"/>
           </w:rPr>
           <m:t>1</m:t>
         </m:r>
@@ -36845,7 +36455,6 @@
           <w:rFonts w:ascii="Times New Roman" w:eastAsiaTheme="minorEastAsia" w:hAnsi="Times New Roman" w:cs="Times New Roman"/>
           <w:sz w:val="28"/>
           <w:szCs w:val="28"/>
-          <w:lang w:val="en-US"/>
         </w:rPr>
         <w:t xml:space="preserve"> + </w:t>
       </w:r>
@@ -36855,7 +36464,6 @@
             <w:rFonts w:ascii="Cambria Math" w:hAnsi="Cambria Math" w:cs="Times New Roman"/>
             <w:sz w:val="28"/>
             <w:szCs w:val="28"/>
-            <w:lang w:val="en-US"/>
           </w:rPr>
           <m:t xml:space="preserve"> </m:t>
         </m:r>
@@ -36888,7 +36496,6 @@
                 <w:rFonts w:ascii="Cambria Math" w:hAnsi="Cambria Math" w:cs="Times New Roman"/>
                 <w:sz w:val="28"/>
                 <w:szCs w:val="28"/>
-                <w:lang w:val="en-US"/>
               </w:rPr>
               <m:t>1</m:t>
             </m:r>
@@ -36939,7 +36546,6 @@
                 <w:rFonts w:ascii="Cambria Math" w:hAnsi="Cambria Math" w:cs="Times New Roman"/>
                 <w:sz w:val="28"/>
                 <w:szCs w:val="28"/>
-                <w:lang w:val="en-US"/>
               </w:rPr>
               <m:t>2</m:t>
             </m:r>
@@ -36974,7 +36580,6 @@
                 <w:rFonts w:ascii="Cambria Math" w:hAnsi="Cambria Math" w:cs="Times New Roman"/>
                 <w:sz w:val="28"/>
                 <w:szCs w:val="28"/>
-                <w:lang w:val="en-US"/>
               </w:rPr>
               <m:t>3</m:t>
             </m:r>
@@ -37025,7 +36630,6 @@
                 <w:rFonts w:ascii="Cambria Math" w:hAnsi="Cambria Math" w:cs="Times New Roman"/>
                 <w:sz w:val="28"/>
                 <w:szCs w:val="28"/>
-                <w:lang w:val="en-US"/>
               </w:rPr>
               <m:t>4</m:t>
             </m:r>
@@ -37059,7 +36663,6 @@
                 <w:rFonts w:ascii="Cambria Math" w:hAnsi="Cambria Math" w:cs="Times New Roman"/>
                 <w:sz w:val="28"/>
                 <w:szCs w:val="28"/>
-                <w:lang w:val="en-US"/>
               </w:rPr>
               <m:t>0</m:t>
             </m:r>
@@ -37079,7 +36682,6 @@
             <w:rFonts w:ascii="Cambria Math" w:hAnsi="Cambria Math" w:cs="Times New Roman"/>
             <w:sz w:val="28"/>
             <w:szCs w:val="28"/>
-            <w:lang w:val="en-US"/>
           </w:rPr>
           <m:t>1+</m:t>
         </m:r>
@@ -37112,7 +36714,6 @@
                 <w:rFonts w:ascii="Cambria Math" w:hAnsi="Cambria Math" w:cs="Times New Roman"/>
                 <w:sz w:val="28"/>
                 <w:szCs w:val="28"/>
-                <w:lang w:val="en-US"/>
               </w:rPr>
               <m:t>1</m:t>
             </m:r>
@@ -37163,7 +36764,6 @@
                 <w:rFonts w:ascii="Cambria Math" w:hAnsi="Cambria Math" w:cs="Times New Roman"/>
                 <w:sz w:val="28"/>
                 <w:szCs w:val="28"/>
-                <w:lang w:val="en-US"/>
               </w:rPr>
               <m:t>2</m:t>
             </m:r>
@@ -37198,7 +36798,6 @@
                 <w:rFonts w:ascii="Cambria Math" w:hAnsi="Cambria Math" w:cs="Times New Roman"/>
                 <w:sz w:val="28"/>
                 <w:szCs w:val="28"/>
-                <w:lang w:val="en-US"/>
               </w:rPr>
               <m:t>3</m:t>
             </m:r>
@@ -37249,7 +36848,6 @@
                 <w:rFonts w:ascii="Cambria Math" w:hAnsi="Cambria Math" w:cs="Times New Roman"/>
                 <w:sz w:val="28"/>
                 <w:szCs w:val="28"/>
-                <w:lang w:val="en-US"/>
               </w:rPr>
               <m:t>4</m:t>
             </m:r>
@@ -37269,7 +36867,6 @@
             <w:rFonts w:ascii="Cambria Math" w:hAnsi="Cambria Math" w:cs="Times New Roman"/>
             <w:sz w:val="28"/>
             <w:szCs w:val="28"/>
-            <w:lang w:val="en-US"/>
           </w:rPr>
           <m:t>0</m:t>
         </m:r>
@@ -37287,7 +36884,6 @@
             <w:rFonts w:ascii="Cambria Math" w:hAnsi="Cambria Math" w:cs="Times New Roman"/>
             <w:sz w:val="28"/>
             <w:szCs w:val="28"/>
-            <w:lang w:val="en-US"/>
           </w:rPr>
           <m:t>1</m:t>
         </m:r>
@@ -39420,25 +39016,7 @@
                   <w:szCs w:val="28"/>
                   <w:lang w:val="en-US"/>
                 </w:rPr>
-                <m:t>X</m:t>
-              </m:r>
-              <m:r>
-                <w:rPr>
-                  <w:rFonts w:ascii="Cambria Math" w:hAnsi="Cambria Math" w:cs="Times New Roman"/>
-                  <w:sz w:val="28"/>
-                  <w:szCs w:val="28"/>
-                  <w:lang w:val="en-US"/>
-                </w:rPr>
-                <m:t>0+</m:t>
-              </m:r>
-              <m:r>
-                <w:rPr>
-                  <w:rFonts w:ascii="Cambria Math" w:hAnsi="Cambria Math" w:cs="Times New Roman"/>
-                  <w:sz w:val="28"/>
-                  <w:szCs w:val="28"/>
-                  <w:lang w:val="en-US"/>
-                </w:rPr>
-                <m:t>T</m:t>
+                <m:t>X0+T</m:t>
               </m:r>
             </m:e>
             <m:sub>
@@ -39560,16 +39138,7 @@
                   <w:szCs w:val="28"/>
                   <w:lang w:val="en-US"/>
                 </w:rPr>
-                <m:t>X</m:t>
-              </m:r>
-              <m:r>
-                <w:rPr>
-                  <w:rFonts w:ascii="Cambria Math" w:hAnsi="Cambria Math" w:cs="Times New Roman"/>
-                  <w:sz w:val="28"/>
-                  <w:szCs w:val="28"/>
-                  <w:lang w:val="en-US"/>
-                </w:rPr>
-                <m:t>0</m:t>
+                <m:t>X0</m:t>
               </m:r>
             </m:e>
           </m:acc>
@@ -39580,16 +39149,7 @@
               <w:szCs w:val="28"/>
               <w:lang w:val="en-US"/>
             </w:rPr>
-            <m:t>X1</m:t>
-          </m:r>
-          <m:r>
-            <w:rPr>
-              <w:rFonts w:ascii="Cambria Math" w:hAnsi="Cambria Math" w:cs="Times New Roman"/>
-              <w:sz w:val="28"/>
-              <w:szCs w:val="28"/>
-              <w:lang w:val="en-US"/>
-            </w:rPr>
-            <m:t xml:space="preserve">+ </m:t>
+            <m:t xml:space="preserve">X1+ </m:t>
           </m:r>
           <m:sSub>
             <m:sSubPr>
@@ -39742,16 +39302,7 @@
                   <w:szCs w:val="28"/>
                   <w:lang w:val="en-US"/>
                 </w:rPr>
-                <m:t>X</m:t>
-              </m:r>
-              <m:r>
-                <w:rPr>
-                  <w:rFonts w:ascii="Cambria Math" w:hAnsi="Cambria Math" w:cs="Times New Roman"/>
-                  <w:sz w:val="28"/>
-                  <w:szCs w:val="28"/>
-                  <w:lang w:val="en-US"/>
-                </w:rPr>
-                <m:t>1</m:t>
+                <m:t>X1</m:t>
               </m:r>
             </m:e>
           </m:acc>
@@ -42611,8 +42162,6 @@
           </m:sSub>
         </m:oMath>
       </m:oMathPara>
-      <w:bookmarkStart w:id="0" w:name="_GoBack"/>
-      <w:bookmarkEnd w:id="0"/>
     </w:p>
     <w:p>
       <w:pPr>
@@ -42903,25 +42452,7 @@
           <w:sz w:val="28"/>
           <w:szCs w:val="28"/>
         </w:rPr>
-        <w:t xml:space="preserve">   - **Сложение**</w:t>
-      </w:r>
-      <w:proofErr w:type="gramStart"/>
-      <w:r>
-        <w:rPr>
-          <w:rFonts w:ascii="Times New Roman" w:hAnsi="Times New Roman"/>
-          <w:sz w:val="28"/>
-          <w:szCs w:val="28"/>
-        </w:rPr>
-        <w:t>: Аналогично</w:t>
-      </w:r>
-      <w:proofErr w:type="gramEnd"/>
-      <w:r>
-        <w:rPr>
-          <w:rFonts w:ascii="Times New Roman" w:hAnsi="Times New Roman"/>
-          <w:sz w:val="28"/>
-          <w:szCs w:val="28"/>
-        </w:rPr>
-        <w:t xml:space="preserve"> десятичному сложению, но с переносом на следующий разряд при достижении суммы 2 (10 в двоичной системе).</w:t>
+        <w:t xml:space="preserve">   - **Сложение**: Аналогично десятичному сложению, но с переносом на следующий разряд при достижении суммы 2 (10 в двоичной системе).</w:t>
       </w:r>
     </w:p>
     <w:p>
@@ -42943,25 +42474,7 @@
           <w:sz w:val="28"/>
           <w:szCs w:val="28"/>
         </w:rPr>
-        <w:t xml:space="preserve">   - **Вычитание**</w:t>
-      </w:r>
-      <w:proofErr w:type="gramStart"/>
-      <w:r>
-        <w:rPr>
-          <w:rFonts w:ascii="Times New Roman" w:hAnsi="Times New Roman"/>
-          <w:sz w:val="28"/>
-          <w:szCs w:val="28"/>
-        </w:rPr>
-        <w:t>: Обычно</w:t>
-      </w:r>
-      <w:proofErr w:type="gramEnd"/>
-      <w:r>
-        <w:rPr>
-          <w:rFonts w:ascii="Times New Roman" w:hAnsi="Times New Roman"/>
-          <w:sz w:val="28"/>
-          <w:szCs w:val="28"/>
-        </w:rPr>
-        <w:t xml:space="preserve"> выполняется через дополнение до двух (инвертирование числа и сложение с единицей).</w:t>
+        <w:t xml:space="preserve">   - **Вычитание**: Обычно выполняется через дополнение до двух (инвертирование числа и сложение с единицей).</w:t>
       </w:r>
     </w:p>
     <w:p>
@@ -42983,25 +42496,7 @@
           <w:sz w:val="28"/>
           <w:szCs w:val="28"/>
         </w:rPr>
-        <w:t xml:space="preserve">   - **Умножение и деление**</w:t>
-      </w:r>
-      <w:proofErr w:type="gramStart"/>
-      <w:r>
-        <w:rPr>
-          <w:rFonts w:ascii="Times New Roman" w:hAnsi="Times New Roman"/>
-          <w:sz w:val="28"/>
-          <w:szCs w:val="28"/>
-        </w:rPr>
-        <w:t>: Используются</w:t>
-      </w:r>
-      <w:proofErr w:type="gramEnd"/>
-      <w:r>
-        <w:rPr>
-          <w:rFonts w:ascii="Times New Roman" w:hAnsi="Times New Roman"/>
-          <w:sz w:val="28"/>
-          <w:szCs w:val="28"/>
-        </w:rPr>
-        <w:t xml:space="preserve"> аналогичные методы, как в десятичной системе, с учетом двоичной арифметики.</w:t>
+        <w:t xml:space="preserve">   - **Умножение и деление**: Используются аналогичные методы, как в десятичной системе, с учетом двоичной арифметики.</w:t>
       </w:r>
     </w:p>
     <w:p>
@@ -43059,25 +42554,7 @@
           <w:sz w:val="28"/>
           <w:szCs w:val="28"/>
         </w:rPr>
-        <w:t xml:space="preserve">   - **Временные диаграммы**</w:t>
-      </w:r>
-      <w:proofErr w:type="gramStart"/>
-      <w:r>
-        <w:rPr>
-          <w:rFonts w:ascii="Times New Roman" w:hAnsi="Times New Roman"/>
-          <w:sz w:val="28"/>
-          <w:szCs w:val="28"/>
-        </w:rPr>
-        <w:t>: Отображают</w:t>
-      </w:r>
-      <w:proofErr w:type="gramEnd"/>
-      <w:r>
-        <w:rPr>
-          <w:rFonts w:ascii="Times New Roman" w:hAnsi="Times New Roman"/>
-          <w:sz w:val="28"/>
-          <w:szCs w:val="28"/>
-        </w:rPr>
-        <w:t xml:space="preserve"> изменение логических сигналов (0 и 1) во времени, показывают, когда активируются или деактивируются управляющие сигналы.</w:t>
+        <w:t xml:space="preserve">   - **Временные диаграммы**: Отображают изменение логических сигналов (0 и 1) во времени, показывают, когда активируются или деактивируются управляющие сигналы.</w:t>
       </w:r>
     </w:p>
     <w:p>
@@ -43099,25 +42576,7 @@
           <w:sz w:val="28"/>
           <w:szCs w:val="28"/>
         </w:rPr>
-        <w:t xml:space="preserve">   - **Последовательность управляющих сигналов**</w:t>
-      </w:r>
-      <w:proofErr w:type="gramStart"/>
-      <w:r>
-        <w:rPr>
-          <w:rFonts w:ascii="Times New Roman" w:hAnsi="Times New Roman"/>
-          <w:sz w:val="28"/>
-          <w:szCs w:val="28"/>
-        </w:rPr>
-        <w:t>: Определяет</w:t>
-      </w:r>
-      <w:proofErr w:type="gramEnd"/>
-      <w:r>
-        <w:rPr>
-          <w:rFonts w:ascii="Times New Roman" w:hAnsi="Times New Roman"/>
-          <w:sz w:val="28"/>
-          <w:szCs w:val="28"/>
-        </w:rPr>
-        <w:t xml:space="preserve"> порядок выполнения операций в системе, например, когда записывать данные в регистр, когда активировать мультиплексоры и т.д.</w:t>
+        <w:t xml:space="preserve">   - **Последовательность управляющих сигналов**: Определяет порядок выполнения операций в системе, например, когда записывать данные в регистр, когда активировать мультиплексоры и т.д.</w:t>
       </w:r>
     </w:p>
     <w:p>
@@ -43393,25 +42852,7 @@
           <w:sz w:val="28"/>
           <w:szCs w:val="28"/>
         </w:rPr>
-        <w:t xml:space="preserve">   - **АЦП (Аналогово-Цифровой </w:t>
-      </w:r>
-      <w:proofErr w:type="gramStart"/>
-      <w:r>
-        <w:rPr>
-          <w:rFonts w:ascii="Times New Roman" w:hAnsi="Times New Roman"/>
-          <w:sz w:val="28"/>
-          <w:szCs w:val="28"/>
-        </w:rPr>
-        <w:t>Преобразователь)*</w:t>
-      </w:r>
-      <w:proofErr w:type="gramEnd"/>
-      <w:r>
-        <w:rPr>
-          <w:rFonts w:ascii="Times New Roman" w:hAnsi="Times New Roman"/>
-          <w:sz w:val="28"/>
-          <w:szCs w:val="28"/>
-        </w:rPr>
-        <w:t xml:space="preserve">*: Преобразует аналоговый сигнал (непрерывный) в цифровую форму (дискретный). Основные этапы: выборка (измерение значения сигнала в определённые </w:t>
+        <w:t xml:space="preserve">   - **АЦП (Аналогово-Цифровой Преобразователь)**: Преобразует аналоговый сигнал (непрерывный) в цифровую форму (дискретный). Основные этапы: выборка (измерение значения сигнала в определённые </w:t>
       </w:r>
       <w:r>
         <w:rPr>
@@ -43442,43 +42883,7 @@
           <w:sz w:val="28"/>
           <w:szCs w:val="28"/>
         </w:rPr>
-        <w:t xml:space="preserve">   - **ЦАП (</w:t>
-      </w:r>
-      <w:proofErr w:type="spellStart"/>
-      <w:r>
-        <w:rPr>
-          <w:rFonts w:ascii="Times New Roman" w:hAnsi="Times New Roman"/>
-          <w:sz w:val="28"/>
-          <w:szCs w:val="28"/>
-        </w:rPr>
-        <w:t>Цифрово</w:t>
-      </w:r>
-      <w:proofErr w:type="spellEnd"/>
-      <w:r>
-        <w:rPr>
-          <w:rFonts w:ascii="Times New Roman" w:hAnsi="Times New Roman"/>
-          <w:sz w:val="28"/>
-          <w:szCs w:val="28"/>
-        </w:rPr>
-        <w:t xml:space="preserve">-Аналоговый </w:t>
-      </w:r>
-      <w:proofErr w:type="gramStart"/>
-      <w:r>
-        <w:rPr>
-          <w:rFonts w:ascii="Times New Roman" w:hAnsi="Times New Roman"/>
-          <w:sz w:val="28"/>
-          <w:szCs w:val="28"/>
-        </w:rPr>
-        <w:t>Преобразователь)*</w:t>
-      </w:r>
-      <w:proofErr w:type="gramEnd"/>
-      <w:r>
-        <w:rPr>
-          <w:rFonts w:ascii="Times New Roman" w:hAnsi="Times New Roman"/>
-          <w:sz w:val="28"/>
-          <w:szCs w:val="28"/>
-        </w:rPr>
-        <w:t>*: Преобразует цифровые данные в аналоговый сигнал. Он работает путём создания аналогового напряжения или тока на основе цифрового значения, используя схемы интерполяции и сглаживания.</w:t>
+        <w:t xml:space="preserve">   - **ЦАП (Цифрово-Аналоговый Преобразователь)**: Преобразует цифровые данные в аналоговый сигнал. Он работает путём создания аналогового напряжения или тока на основе цифрового значения, используя схемы интерполяции и сглаживания.</w:t>
       </w:r>
     </w:p>
     <w:p>
@@ -43536,61 +42941,7 @@
           <w:sz w:val="28"/>
           <w:szCs w:val="28"/>
         </w:rPr>
-        <w:t xml:space="preserve">   - Эта теорема утверждает, что для полной и точной передачи сигнала необходимо </w:t>
-      </w:r>
-      <w:proofErr w:type="spellStart"/>
-      <w:r>
-        <w:rPr>
-          <w:rFonts w:ascii="Times New Roman" w:hAnsi="Times New Roman"/>
-          <w:sz w:val="28"/>
-          <w:szCs w:val="28"/>
-        </w:rPr>
-        <w:t>сэмплировать</w:t>
-      </w:r>
-      <w:proofErr w:type="spellEnd"/>
-      <w:r>
-        <w:rPr>
-          <w:rFonts w:ascii="Times New Roman" w:hAnsi="Times New Roman"/>
-          <w:sz w:val="28"/>
-          <w:szCs w:val="28"/>
-        </w:rPr>
-        <w:t xml:space="preserve"> его с частотой, как минимум вдвое превышающей максимальную частоту содержимого сигнала. Это позволяет избежать искажения, известного как «эффект наложения» (</w:t>
-      </w:r>
-      <w:proofErr w:type="spellStart"/>
-      <w:r>
-        <w:rPr>
-          <w:rFonts w:ascii="Times New Roman" w:hAnsi="Times New Roman"/>
-          <w:sz w:val="28"/>
-          <w:szCs w:val="28"/>
-        </w:rPr>
-        <w:t>aliasing</w:t>
-      </w:r>
-      <w:proofErr w:type="spellEnd"/>
-      <w:r>
-        <w:rPr>
-          <w:rFonts w:ascii="Times New Roman" w:hAnsi="Times New Roman"/>
-          <w:sz w:val="28"/>
-          <w:szCs w:val="28"/>
-        </w:rPr>
-        <w:t xml:space="preserve">). Например, для сигнала с максимальной частотой 10 кГц необходимо </w:t>
-      </w:r>
-      <w:proofErr w:type="spellStart"/>
-      <w:r>
-        <w:rPr>
-          <w:rFonts w:ascii="Times New Roman" w:hAnsi="Times New Roman"/>
-          <w:sz w:val="28"/>
-          <w:szCs w:val="28"/>
-        </w:rPr>
-        <w:t>сэмплировать</w:t>
-      </w:r>
-      <w:proofErr w:type="spellEnd"/>
-      <w:r>
-        <w:rPr>
-          <w:rFonts w:ascii="Times New Roman" w:hAnsi="Times New Roman"/>
-          <w:sz w:val="28"/>
-          <w:szCs w:val="28"/>
-        </w:rPr>
-        <w:t xml:space="preserve"> с частотой не менее 20 кГц.</w:t>
+        <w:t xml:space="preserve">   - Эта теорема утверждает, что для полной и точной передачи сигнала необходимо сэмплировать его с частотой, как минимум вдвое превышающей максимальную частоту содержимого сигнала. Это позволяет избежать искажения, известного как «эффект наложения» (aliasing). Например, для сигнала с максимальной частотой 10 кГц необходимо сэмплировать с частотой не менее 20 кГц.</w:t>
       </w:r>
     </w:p>
     <w:p>
@@ -44521,7 +43872,7 @@
 </file>
 
 <file path=customXml/itemProps1.xml><?xml version="1.0" encoding="utf-8"?>
-<ds:datastoreItem xmlns:ds="http://schemas.openxmlformats.org/officeDocument/2006/customXml" ds:itemID="{4076C37C-8344-47BE-A0FF-EC6BD294E45B}">
+<ds:datastoreItem xmlns:ds="http://schemas.openxmlformats.org/officeDocument/2006/customXml" ds:itemID="{59734DB5-F5DA-490B-A992-492DA5D00E6A}">
   <ds:schemaRefs>
     <ds:schemaRef ds:uri="http://schemas.openxmlformats.org/officeDocument/2006/bibliography"/>
   </ds:schemaRefs>

</xml_diff>